<commit_message>
Cập nhật ngày 15/7/2018
</commit_message>
<xml_diff>
--- a/trangbia.docx
+++ b/trangbia.docx
@@ -4,118 +4,1075 @@
   <w:body>
     <w:p>
       <w:pPr>
-        <w:jc w:val="center"/>
-        <w:rPr>
-          <w:sz w:val="46"/>
-        </w:rPr>
-      </w:pPr>
-    </w:p>
-    <w:p>
-      <w:pPr>
-        <w:jc w:val="center"/>
-        <w:rPr>
-          <w:sz w:val="46"/>
-        </w:rPr>
-      </w:pPr>
-    </w:p>
-    <w:p>
-      <w:pPr>
-        <w:jc w:val="center"/>
-        <w:rPr>
-          <w:sz w:val="46"/>
-        </w:rPr>
-      </w:pPr>
-    </w:p>
-    <w:p>
-      <w:pPr>
-        <w:jc w:val="center"/>
-        <w:rPr>
-          <w:sz w:val="46"/>
-        </w:rPr>
-      </w:pPr>
-      <w:r>
-        <w:rPr>
-          <w:sz w:val="46"/>
-        </w:rPr>
-        <w:t>ĐỘ TƯƠNG TỰ HÀNH VI CHƯƠNG TRÌNH VÀ THỰC NGHIỆM</w:t>
-      </w:r>
-    </w:p>
-    <w:p>
-      <w:pPr>
-        <w:jc w:val="center"/>
-        <w:rPr>
-          <w:sz w:val="46"/>
-        </w:rPr>
-      </w:pPr>
-    </w:p>
-    <w:p>
-      <w:pPr>
-        <w:jc w:val="center"/>
-        <w:rPr>
-          <w:sz w:val="46"/>
-        </w:rPr>
-      </w:pPr>
-      <w:proofErr w:type="spellStart"/>
-      <w:r>
-        <w:rPr>
-          <w:sz w:val="46"/>
-        </w:rPr>
-        <w:t>Đỗ</w:t>
-      </w:r>
-      <w:proofErr w:type="spellEnd"/>
-      <w:r>
-        <w:rPr>
-          <w:sz w:val="46"/>
-        </w:rPr>
-        <w:t xml:space="preserve"> </w:t>
-      </w:r>
-      <w:proofErr w:type="spellStart"/>
-      <w:r>
-        <w:rPr>
-          <w:sz w:val="46"/>
-        </w:rPr>
-        <w:t>Đăng</w:t>
-      </w:r>
-      <w:proofErr w:type="spellEnd"/>
-      <w:r>
-        <w:rPr>
-          <w:sz w:val="46"/>
-        </w:rPr>
-        <w:t xml:space="preserve"> </w:t>
-      </w:r>
-      <w:proofErr w:type="spellStart"/>
-      <w:r>
-        <w:rPr>
-          <w:sz w:val="46"/>
-        </w:rPr>
-        <w:t>Khoa</w:t>
-      </w:r>
-      <w:proofErr w:type="spellEnd"/>
-    </w:p>
-    <w:p>
-      <w:pPr>
-        <w:jc w:val="center"/>
-        <w:rPr>
-          <w:sz w:val="46"/>
-        </w:rPr>
-      </w:pPr>
-      <w:r>
-        <w:rPr>
-          <w:sz w:val="46"/>
-        </w:rPr>
-        <w:t>….</w:t>
+        <w:spacing w:after="0" w:line="240" w:lineRule="auto"/>
+        <w:jc w:val="center"/>
+        <w:rPr>
+          <w:rFonts w:cs="Times New Roman"/>
+          <w:b/>
+          <w:sz w:val="28"/>
+          <w:szCs w:val="28"/>
+          <w:highlight w:val="white"/>
+        </w:rPr>
+      </w:pPr>
+      <w:r>
+        <w:rPr>
+          <w:sz w:val="28"/>
+          <w:szCs w:val="28"/>
+        </w:rPr>
+        <w:t>BỘ GIÁO DỤC VÀ ĐÀO TẠO</w:t>
+      </w:r>
+      <w:r>
+        <w:rPr>
+          <w:sz w:val="28"/>
+          <w:szCs w:val="28"/>
+        </w:rPr>
+        <w:br/>
+      </w:r>
+      <w:r>
+        <w:rPr>
+          <w:b/>
+          <w:sz w:val="28"/>
+          <w:szCs w:val="28"/>
+        </w:rPr>
+        <w:t>TRƯỜNG ĐẠI HỌC QUY NHƠN</w:t>
+      </w:r>
+      <w:r>
+        <w:rPr>
+          <w:b/>
+          <w:sz w:val="28"/>
+          <w:szCs w:val="28"/>
+        </w:rPr>
+        <w:br/>
+      </w:r>
+      <w:r>
+        <w:rPr>
+          <w:rFonts w:cs="Times New Roman"/>
+          <w:b/>
+          <w:sz w:val="28"/>
+          <w:szCs w:val="28"/>
+          <w:highlight w:val="white"/>
+        </w:rPr>
+        <w:t>-----</w:t>
+      </w:r>
+      <w:r>
+        <w:rPr>
+          <w:rFonts w:cs="Times New Roman"/>
+          <w:b/>
+          <w:sz w:val="28"/>
+          <w:szCs w:val="28"/>
+          <w:highlight w:val="white"/>
+        </w:rPr>
+        <w:sym w:font="Wingdings" w:char="F097"/>
+      </w:r>
+      <w:r>
+        <w:rPr>
+          <w:rFonts w:cs="Times New Roman"/>
+          <w:highlight w:val="white"/>
+        </w:rPr>
+        <w:sym w:font="Wingdings" w:char="0026"/>
+      </w:r>
+      <w:r>
+        <w:rPr>
+          <w:rFonts w:cs="Times New Roman"/>
+          <w:b/>
+          <w:sz w:val="28"/>
+          <w:szCs w:val="28"/>
+          <w:highlight w:val="white"/>
+        </w:rPr>
+        <w:sym w:font="Wingdings" w:char="F096"/>
+      </w:r>
+      <w:r>
+        <w:rPr>
+          <w:rFonts w:cs="Times New Roman"/>
+          <w:b/>
+          <w:sz w:val="28"/>
+          <w:szCs w:val="28"/>
+          <w:highlight w:val="white"/>
+        </w:rPr>
+        <w:t>-----</w:t>
+      </w:r>
+    </w:p>
+    <w:p>
+      <w:pPr>
+        <w:jc w:val="center"/>
+        <w:rPr>
+          <w:sz w:val="28"/>
+          <w:szCs w:val="28"/>
+        </w:rPr>
+      </w:pPr>
+    </w:p>
+    <w:p>
+      <w:pPr>
+        <w:jc w:val="center"/>
+        <w:rPr>
+          <w:sz w:val="28"/>
+          <w:szCs w:val="28"/>
+        </w:rPr>
+      </w:pPr>
+      <w:r>
+        <w:rPr>
+          <w:noProof/>
+          <w:sz w:val="28"/>
+          <w:szCs w:val="28"/>
+        </w:rPr>
+        <w:drawing>
+          <wp:anchor distT="0" distB="0" distL="114300" distR="114300" simplePos="0" relativeHeight="251658240" behindDoc="1" locked="0" layoutInCell="1" allowOverlap="1" wp14:anchorId="28F08C48" wp14:editId="2F426985">
+            <wp:simplePos x="0" y="0"/>
+            <wp:positionH relativeFrom="column">
+              <wp:posOffset>2403475</wp:posOffset>
+            </wp:positionH>
+            <wp:positionV relativeFrom="paragraph">
+              <wp:posOffset>146685</wp:posOffset>
+            </wp:positionV>
+            <wp:extent cx="1118870" cy="1085850"/>
+            <wp:effectExtent l="0" t="0" r="5080" b="0"/>
+            <wp:wrapNone/>
+            <wp:docPr id="3" name="Picture 3"/>
+            <wp:cNvGraphicFramePr>
+              <a:graphicFrameLocks xmlns:a="http://schemas.openxmlformats.org/drawingml/2006/main" noChangeAspect="1"/>
+            </wp:cNvGraphicFramePr>
+            <a:graphic xmlns:a="http://schemas.openxmlformats.org/drawingml/2006/main">
+              <a:graphicData uri="http://schemas.openxmlformats.org/drawingml/2006/picture">
+                <pic:pic xmlns:pic="http://schemas.openxmlformats.org/drawingml/2006/picture">
+                  <pic:nvPicPr>
+                    <pic:cNvPr id="0" name="Logo1.png"/>
+                    <pic:cNvPicPr/>
+                  </pic:nvPicPr>
+                  <pic:blipFill>
+                    <a:blip r:embed="rId6">
+                      <a:extLst>
+                        <a:ext uri="{28A0092B-C50C-407E-A947-70E740481C1C}">
+                          <a14:useLocalDpi xmlns:a14="http://schemas.microsoft.com/office/drawing/2010/main" val="0"/>
+                        </a:ext>
+                      </a:extLst>
+                    </a:blip>
+                    <a:stretch>
+                      <a:fillRect/>
+                    </a:stretch>
+                  </pic:blipFill>
+                  <pic:spPr>
+                    <a:xfrm>
+                      <a:off x="0" y="0"/>
+                      <a:ext cx="1118870" cy="1085850"/>
+                    </a:xfrm>
+                    <a:prstGeom prst="rect">
+                      <a:avLst/>
+                    </a:prstGeom>
+                  </pic:spPr>
+                </pic:pic>
+              </a:graphicData>
+            </a:graphic>
+            <wp14:sizeRelH relativeFrom="page">
+              <wp14:pctWidth>0</wp14:pctWidth>
+            </wp14:sizeRelH>
+            <wp14:sizeRelV relativeFrom="page">
+              <wp14:pctHeight>0</wp14:pctHeight>
+            </wp14:sizeRelV>
+          </wp:anchor>
+        </w:drawing>
+      </w:r>
+    </w:p>
+    <w:p>
+      <w:pPr>
+        <w:jc w:val="center"/>
+        <w:rPr>
+          <w:sz w:val="28"/>
+          <w:szCs w:val="28"/>
+        </w:rPr>
+      </w:pPr>
+    </w:p>
+    <w:p>
+      <w:pPr>
+        <w:jc w:val="center"/>
+        <w:rPr>
+          <w:sz w:val="28"/>
+          <w:szCs w:val="28"/>
+        </w:rPr>
+      </w:pPr>
+    </w:p>
+    <w:p>
+      <w:pPr>
+        <w:jc w:val="center"/>
+        <w:rPr>
+          <w:b/>
+          <w:sz w:val="28"/>
+          <w:szCs w:val="28"/>
+        </w:rPr>
+      </w:pPr>
+    </w:p>
+    <w:p>
+      <w:pPr>
+        <w:jc w:val="center"/>
+        <w:rPr>
+          <w:b/>
+          <w:sz w:val="28"/>
+          <w:szCs w:val="28"/>
+        </w:rPr>
+      </w:pPr>
+    </w:p>
+    <w:p>
+      <w:pPr>
+        <w:jc w:val="center"/>
+        <w:rPr>
+          <w:b/>
+          <w:sz w:val="28"/>
+          <w:szCs w:val="28"/>
+        </w:rPr>
+      </w:pPr>
+      <w:r>
+        <w:rPr>
+          <w:b/>
+          <w:sz w:val="28"/>
+          <w:szCs w:val="28"/>
+        </w:rPr>
+        <w:t>ĐỖ ĐĂNG KHOA</w:t>
+      </w:r>
+    </w:p>
+    <w:p>
+      <w:pPr>
+        <w:jc w:val="center"/>
+        <w:rPr>
+          <w:b/>
+          <w:sz w:val="28"/>
+          <w:szCs w:val="28"/>
+        </w:rPr>
+      </w:pPr>
+    </w:p>
+    <w:p>
+      <w:pPr>
+        <w:jc w:val="center"/>
+        <w:rPr>
+          <w:b/>
+          <w:sz w:val="28"/>
+          <w:szCs w:val="28"/>
+        </w:rPr>
+      </w:pPr>
+      <w:r>
+        <w:rPr>
+          <w:b/>
+          <w:sz w:val="28"/>
+          <w:szCs w:val="28"/>
+        </w:rPr>
+        <w:t xml:space="preserve">ĐỘ TƯƠNG TỰ HÀNH VI </w:t>
+      </w:r>
+      <w:r>
+        <w:rPr>
+          <w:b/>
+          <w:sz w:val="28"/>
+          <w:szCs w:val="28"/>
+        </w:rPr>
+        <w:t xml:space="preserve">CỦA </w:t>
+      </w:r>
+      <w:r>
+        <w:rPr>
+          <w:b/>
+          <w:sz w:val="28"/>
+          <w:szCs w:val="28"/>
+        </w:rPr>
+        <w:t xml:space="preserve">CHƯƠNG TRÌNH </w:t>
+      </w:r>
+      <w:r>
+        <w:rPr>
+          <w:b/>
+          <w:sz w:val="28"/>
+          <w:szCs w:val="28"/>
+        </w:rPr>
+        <w:br/>
+      </w:r>
+      <w:r>
+        <w:rPr>
+          <w:b/>
+          <w:sz w:val="28"/>
+          <w:szCs w:val="28"/>
+        </w:rPr>
+        <w:t>VÀ</w:t>
+      </w:r>
+      <w:r>
+        <w:rPr>
+          <w:b/>
+          <w:sz w:val="28"/>
+          <w:szCs w:val="28"/>
+        </w:rPr>
+        <w:t xml:space="preserve"> LÀM</w:t>
+      </w:r>
+      <w:r>
+        <w:rPr>
+          <w:b/>
+          <w:sz w:val="28"/>
+          <w:szCs w:val="28"/>
+        </w:rPr>
+        <w:t xml:space="preserve"> THỰC NGHIỆM</w:t>
+      </w:r>
+    </w:p>
+    <w:p>
+      <w:pPr>
+        <w:jc w:val="center"/>
+        <w:rPr>
+          <w:b/>
+          <w:sz w:val="28"/>
+          <w:szCs w:val="28"/>
+        </w:rPr>
+      </w:pPr>
+    </w:p>
+    <w:p>
+      <w:pPr>
+        <w:jc w:val="center"/>
+        <w:rPr>
+          <w:sz w:val="28"/>
+          <w:szCs w:val="28"/>
+          <w:u w:val="single"/>
+        </w:rPr>
+      </w:pPr>
+    </w:p>
+    <w:p>
+      <w:pPr>
+        <w:jc w:val="center"/>
+        <w:rPr>
+          <w:b/>
+          <w:sz w:val="28"/>
+          <w:szCs w:val="28"/>
+        </w:rPr>
+      </w:pPr>
+      <w:r>
+        <w:rPr>
+          <w:b/>
+          <w:sz w:val="28"/>
+          <w:szCs w:val="28"/>
+        </w:rPr>
+        <w:t>LUẬN VĂN THẠC</w:t>
       </w:r>
       <w:bookmarkStart w:id="0" w:name="_GoBack"/>
       <w:bookmarkEnd w:id="0"/>
+      <w:r>
+        <w:rPr>
+          <w:b/>
+          <w:sz w:val="28"/>
+          <w:szCs w:val="28"/>
+        </w:rPr>
+        <w:t xml:space="preserve"> SĨ KHOA HỌC MÁY TÍNH</w:t>
+      </w:r>
+    </w:p>
+    <w:p>
+      <w:pPr>
+        <w:jc w:val="center"/>
+        <w:rPr>
+          <w:b/>
+          <w:sz w:val="28"/>
+          <w:szCs w:val="28"/>
+        </w:rPr>
+      </w:pPr>
+    </w:p>
+    <w:p>
+      <w:pPr>
+        <w:jc w:val="center"/>
+        <w:rPr>
+          <w:sz w:val="28"/>
+          <w:szCs w:val="28"/>
+          <w:u w:val="single"/>
+        </w:rPr>
+      </w:pPr>
+    </w:p>
+    <w:tbl>
+      <w:tblPr>
+        <w:tblStyle w:val="TableGrid"/>
+        <w:tblW w:w="0" w:type="auto"/>
+        <w:tblInd w:w="1101" w:type="dxa"/>
+        <w:tblBorders>
+          <w:top w:val="none" w:sz="0" w:space="0" w:color="auto"/>
+          <w:left w:val="none" w:sz="0" w:space="0" w:color="auto"/>
+          <w:bottom w:val="none" w:sz="0" w:space="0" w:color="auto"/>
+          <w:right w:val="none" w:sz="0" w:space="0" w:color="auto"/>
+          <w:insideH w:val="none" w:sz="0" w:space="0" w:color="auto"/>
+          <w:insideV w:val="none" w:sz="0" w:space="0" w:color="auto"/>
+        </w:tblBorders>
+        <w:tblLook w:val="04A0" w:firstRow="1" w:lastRow="0" w:firstColumn="1" w:lastColumn="0" w:noHBand="0" w:noVBand="1"/>
+      </w:tblPr>
+      <w:tblGrid>
+        <w:gridCol w:w="2551"/>
+        <w:gridCol w:w="3969"/>
+      </w:tblGrid>
+      <w:tr>
+        <w:tc>
+          <w:tcPr>
+            <w:tcW w:w="2551" w:type="dxa"/>
+          </w:tcPr>
+          <w:p>
+            <w:pPr>
+              <w:jc w:val="left"/>
+              <w:rPr>
+                <w:sz w:val="28"/>
+                <w:szCs w:val="28"/>
+                <w:u w:val="single"/>
+              </w:rPr>
+            </w:pPr>
+            <w:r>
+              <w:rPr>
+                <w:b/>
+                <w:sz w:val="28"/>
+                <w:szCs w:val="28"/>
+                <w:lang w:val="nl-NL"/>
+              </w:rPr>
+              <w:t>Chuyên ngành</w:t>
+            </w:r>
+            <w:r>
+              <w:rPr>
+                <w:sz w:val="28"/>
+                <w:szCs w:val="28"/>
+                <w:lang w:val="nl-NL"/>
+              </w:rPr>
+              <w:t>:</w:t>
+            </w:r>
+          </w:p>
+        </w:tc>
+        <w:tc>
+          <w:tcPr>
+            <w:tcW w:w="3969" w:type="dxa"/>
+          </w:tcPr>
+          <w:p>
+            <w:pPr>
+              <w:jc w:val="left"/>
+              <w:rPr>
+                <w:sz w:val="28"/>
+                <w:szCs w:val="28"/>
+                <w:u w:val="single"/>
+              </w:rPr>
+            </w:pPr>
+            <w:r>
+              <w:rPr>
+                <w:sz w:val="28"/>
+                <w:szCs w:val="28"/>
+                <w:lang w:val="nl-NL"/>
+              </w:rPr>
+              <w:t>Khoa học máy tính</w:t>
+            </w:r>
+          </w:p>
+        </w:tc>
+      </w:tr>
+      <w:tr>
+        <w:tc>
+          <w:tcPr>
+            <w:tcW w:w="2551" w:type="dxa"/>
+          </w:tcPr>
+          <w:p>
+            <w:pPr>
+              <w:jc w:val="left"/>
+              <w:rPr>
+                <w:b/>
+                <w:sz w:val="28"/>
+                <w:szCs w:val="28"/>
+                <w:lang w:val="nl-NL"/>
+              </w:rPr>
+            </w:pPr>
+            <w:r>
+              <w:rPr>
+                <w:b/>
+                <w:sz w:val="28"/>
+                <w:szCs w:val="28"/>
+                <w:lang w:val="nl-NL"/>
+              </w:rPr>
+              <w:t>Mã số</w:t>
+            </w:r>
+            <w:r>
+              <w:rPr>
+                <w:sz w:val="28"/>
+                <w:szCs w:val="28"/>
+                <w:lang w:val="nl-NL"/>
+              </w:rPr>
+              <w:t>:</w:t>
+            </w:r>
+          </w:p>
+        </w:tc>
+        <w:tc>
+          <w:tcPr>
+            <w:tcW w:w="3969" w:type="dxa"/>
+          </w:tcPr>
+          <w:p>
+            <w:pPr>
+              <w:jc w:val="left"/>
+              <w:rPr>
+                <w:sz w:val="28"/>
+                <w:szCs w:val="28"/>
+                <w:lang w:val="nl-NL"/>
+              </w:rPr>
+            </w:pPr>
+            <w:r>
+              <w:rPr>
+                <w:sz w:val="28"/>
+                <w:szCs w:val="28"/>
+                <w:lang w:val="nl-NL"/>
+              </w:rPr>
+              <w:t>60 48 01 01</w:t>
+            </w:r>
+          </w:p>
+        </w:tc>
+      </w:tr>
+    </w:tbl>
+    <w:p>
+      <w:pPr>
+        <w:jc w:val="center"/>
+        <w:rPr>
+          <w:b/>
+          <w:sz w:val="28"/>
+          <w:szCs w:val="28"/>
+        </w:rPr>
+      </w:pPr>
+      <w:r>
+        <w:rPr>
+          <w:b/>
+          <w:sz w:val="28"/>
+          <w:szCs w:val="28"/>
+        </w:rPr>
+        <w:br/>
+      </w:r>
+      <w:r>
+        <w:rPr>
+          <w:b/>
+          <w:sz w:val="28"/>
+          <w:szCs w:val="28"/>
+        </w:rPr>
+        <w:br/>
+      </w:r>
+    </w:p>
+    <w:p>
+      <w:pPr>
+        <w:jc w:val="center"/>
+        <w:rPr>
+          <w:b/>
+          <w:sz w:val="28"/>
+          <w:szCs w:val="28"/>
+        </w:rPr>
+      </w:pPr>
+      <w:r>
+        <w:rPr>
+          <w:b/>
+          <w:sz w:val="28"/>
+          <w:szCs w:val="28"/>
+        </w:rPr>
+        <w:br/>
+        <w:t xml:space="preserve">Bình Định </w:t>
+      </w:r>
+      <w:r>
+        <w:rPr>
+          <w:b/>
+          <w:sz w:val="28"/>
+          <w:szCs w:val="28"/>
+        </w:rPr>
+        <w:t xml:space="preserve">– </w:t>
+      </w:r>
+      <w:r>
+        <w:rPr>
+          <w:b/>
+          <w:sz w:val="28"/>
+          <w:szCs w:val="28"/>
+        </w:rPr>
+        <w:t>Năm 2018</w:t>
+      </w:r>
+    </w:p>
+    <w:p>
+      <w:pPr>
+        <w:spacing w:after="0" w:line="360" w:lineRule="exact"/>
+        <w:jc w:val="center"/>
+        <w:rPr>
+          <w:sz w:val="28"/>
+          <w:szCs w:val="28"/>
+          <w:lang w:val="nl-NL"/>
+        </w:rPr>
+      </w:pPr>
+      <w:r>
+        <w:rPr>
+          <w:b/>
+          <w:sz w:val="28"/>
+          <w:szCs w:val="28"/>
+        </w:rPr>
+        <w:br w:type="page"/>
+      </w:r>
+      <w:r>
+        <w:rPr>
+          <w:sz w:val="28"/>
+          <w:szCs w:val="28"/>
+          <w:lang w:val="nl-NL"/>
+        </w:rPr>
+        <w:lastRenderedPageBreak/>
+        <w:t>Công trình được hoàn thành tại</w:t>
+      </w:r>
+    </w:p>
+    <w:p>
+      <w:pPr>
+        <w:spacing w:after="0" w:line="360" w:lineRule="exact"/>
+        <w:jc w:val="center"/>
+        <w:rPr>
+          <w:b/>
+          <w:sz w:val="28"/>
+          <w:szCs w:val="28"/>
+          <w:lang w:val="nl-NL"/>
+        </w:rPr>
+      </w:pPr>
+      <w:r>
+        <w:rPr>
+          <w:b/>
+          <w:sz w:val="28"/>
+          <w:szCs w:val="28"/>
+          <w:lang w:val="nl-NL"/>
+        </w:rPr>
+        <w:t>TRƯỜNG ĐẠI HỌC QUY NHƠN</w:t>
+      </w:r>
+    </w:p>
+    <w:p>
+      <w:pPr>
+        <w:rPr>
+          <w:sz w:val="28"/>
+          <w:szCs w:val="28"/>
+          <w:lang w:val="nl-NL"/>
+        </w:rPr>
+      </w:pPr>
+    </w:p>
+    <w:p>
+      <w:pPr>
+        <w:jc w:val="center"/>
+        <w:rPr>
+          <w:sz w:val="28"/>
+          <w:szCs w:val="28"/>
+          <w:lang w:val="nl-NL"/>
+        </w:rPr>
+      </w:pPr>
+      <w:r>
+        <w:rPr>
+          <w:sz w:val="28"/>
+          <w:szCs w:val="28"/>
+          <w:lang w:val="nl-NL"/>
+        </w:rPr>
+        <w:t>Người hướng dẫ</w:t>
+      </w:r>
+      <w:r>
+        <w:rPr>
+          <w:sz w:val="28"/>
+          <w:szCs w:val="28"/>
+          <w:lang w:val="nl-NL"/>
+        </w:rPr>
+        <w:t>n</w:t>
+      </w:r>
+      <w:r>
+        <w:rPr>
+          <w:sz w:val="28"/>
+          <w:szCs w:val="28"/>
+          <w:lang w:val="nl-NL"/>
+        </w:rPr>
+        <w:t>: Ts. Phạm Văn Việt</w:t>
+      </w:r>
+    </w:p>
+    <w:p>
+      <w:pPr>
+        <w:rPr>
+          <w:sz w:val="28"/>
+          <w:szCs w:val="28"/>
+          <w:lang w:val="nl-NL"/>
+        </w:rPr>
+      </w:pPr>
+      <w:r>
+        <w:rPr>
+          <w:sz w:val="28"/>
+          <w:szCs w:val="28"/>
+          <w:lang w:val="nl-NL"/>
+        </w:rPr>
+        <w:t xml:space="preserve">                        </w:t>
+      </w:r>
+    </w:p>
+    <w:p>
+      <w:pPr>
+        <w:rPr>
+          <w:sz w:val="28"/>
+          <w:szCs w:val="28"/>
+          <w:lang w:val="nl-NL"/>
+        </w:rPr>
+      </w:pPr>
+    </w:p>
+    <w:p>
+      <w:pPr>
+        <w:rPr>
+          <w:sz w:val="28"/>
+          <w:szCs w:val="28"/>
+          <w:lang w:val="nl-NL"/>
+        </w:rPr>
+      </w:pPr>
+    </w:p>
+    <w:p>
+      <w:pPr>
+        <w:spacing w:line="400" w:lineRule="exact"/>
+        <w:jc w:val="center"/>
+        <w:rPr>
+          <w:sz w:val="28"/>
+          <w:szCs w:val="28"/>
+          <w:lang w:val="nl-NL"/>
+        </w:rPr>
+      </w:pPr>
+      <w:r>
+        <w:rPr>
+          <w:sz w:val="28"/>
+          <w:szCs w:val="28"/>
+          <w:lang w:val="nl-NL"/>
+        </w:rPr>
+        <w:t>Phản biện 1: ..............................................</w:t>
+      </w:r>
+    </w:p>
+    <w:p>
+      <w:pPr>
+        <w:spacing w:line="400" w:lineRule="exact"/>
+        <w:jc w:val="center"/>
+        <w:rPr>
+          <w:sz w:val="28"/>
+          <w:szCs w:val="28"/>
+          <w:lang w:val="nl-NL"/>
+        </w:rPr>
+      </w:pPr>
+      <w:r>
+        <w:rPr>
+          <w:sz w:val="28"/>
+          <w:szCs w:val="28"/>
+          <w:lang w:val="nl-NL"/>
+        </w:rPr>
+        <w:t>Phản biện 2: ..............................................</w:t>
+      </w:r>
+    </w:p>
+    <w:p>
+      <w:pPr>
+        <w:rPr>
+          <w:sz w:val="28"/>
+          <w:szCs w:val="28"/>
+          <w:lang w:val="nl-NL"/>
+        </w:rPr>
+      </w:pPr>
+    </w:p>
+    <w:p>
+      <w:pPr>
+        <w:rPr>
+          <w:sz w:val="28"/>
+          <w:szCs w:val="28"/>
+          <w:lang w:val="nl-NL"/>
+        </w:rPr>
+      </w:pPr>
+    </w:p>
+    <w:p>
+      <w:pPr>
+        <w:rPr>
+          <w:sz w:val="28"/>
+          <w:szCs w:val="28"/>
+          <w:lang w:val="nl-NL"/>
+        </w:rPr>
+      </w:pPr>
+    </w:p>
+    <w:p>
+      <w:pPr>
+        <w:spacing w:line="320" w:lineRule="exact"/>
+        <w:rPr>
+          <w:sz w:val="28"/>
+          <w:szCs w:val="28"/>
+          <w:lang w:val="nl-NL"/>
+        </w:rPr>
+      </w:pPr>
+      <w:r>
+        <w:rPr>
+          <w:sz w:val="28"/>
+          <w:szCs w:val="28"/>
+          <w:lang w:val="nl-NL"/>
+        </w:rPr>
+        <w:t xml:space="preserve">Luận văn được bảo vệ tại Hội đồng đánh giá luận văn thạc sĩ chuyên ngành </w:t>
+      </w:r>
+      <w:r>
+        <w:rPr>
+          <w:sz w:val="28"/>
+          <w:szCs w:val="28"/>
+          <w:lang w:val="nl-NL"/>
+        </w:rPr>
+        <w:t>Khoa học máy tính</w:t>
+      </w:r>
+      <w:r>
+        <w:rPr>
+          <w:sz w:val="28"/>
+          <w:szCs w:val="28"/>
+          <w:lang w:val="nl-NL"/>
+        </w:rPr>
+        <w:t xml:space="preserve">, ngày ... tháng ... năm </w:t>
+      </w:r>
+      <w:r>
+        <w:rPr>
+          <w:sz w:val="28"/>
+          <w:szCs w:val="28"/>
+          <w:lang w:val="nl-NL"/>
+        </w:rPr>
+        <w:t>2018,</w:t>
+      </w:r>
+      <w:r>
+        <w:rPr>
+          <w:sz w:val="28"/>
+          <w:szCs w:val="28"/>
+          <w:lang w:val="nl-NL"/>
+        </w:rPr>
+        <w:t xml:space="preserve"> tại Trường Đại học Quy Nhơn.</w:t>
+      </w:r>
+    </w:p>
+    <w:p>
+      <w:pPr>
+        <w:rPr>
+          <w:sz w:val="28"/>
+          <w:szCs w:val="28"/>
+          <w:lang w:val="nl-NL"/>
+        </w:rPr>
+      </w:pPr>
+    </w:p>
+    <w:p>
+      <w:pPr>
+        <w:rPr>
+          <w:sz w:val="28"/>
+          <w:szCs w:val="28"/>
+          <w:lang w:val="nl-NL"/>
+        </w:rPr>
+      </w:pPr>
+    </w:p>
+    <w:p>
+      <w:pPr>
+        <w:rPr>
+          <w:sz w:val="28"/>
+          <w:szCs w:val="28"/>
+          <w:lang w:val="nl-NL"/>
+        </w:rPr>
+      </w:pPr>
+    </w:p>
+    <w:p>
+      <w:pPr>
+        <w:rPr>
+          <w:sz w:val="28"/>
+          <w:szCs w:val="28"/>
+          <w:lang w:val="nl-NL"/>
+        </w:rPr>
+      </w:pPr>
+      <w:r>
+        <w:rPr>
+          <w:sz w:val="28"/>
+          <w:szCs w:val="28"/>
+          <w:lang w:val="nl-NL"/>
+        </w:rPr>
+        <w:t>Có thể tìm hiểu luận văn tại:</w:t>
+      </w:r>
+    </w:p>
+    <w:p>
+      <w:pPr>
+        <w:numPr>
+          <w:ilvl w:val="0"/>
+          <w:numId w:val="1"/>
+        </w:numPr>
+        <w:tabs>
+          <w:tab w:val="clear" w:pos="720"/>
+          <w:tab w:val="num" w:pos="141"/>
+        </w:tabs>
+        <w:spacing w:after="0" w:line="240" w:lineRule="auto"/>
+        <w:ind w:left="141" w:hanging="141"/>
+        <w:rPr>
+          <w:sz w:val="28"/>
+          <w:szCs w:val="28"/>
+          <w:lang w:val="nl-NL"/>
+        </w:rPr>
+      </w:pPr>
+      <w:r>
+        <w:rPr>
+          <w:sz w:val="28"/>
+          <w:szCs w:val="28"/>
+          <w:lang w:val="nl-NL"/>
+        </w:rPr>
+        <w:t>Trung tâm Thông tin tư liệu, Trường Đại học Quy Nhơn</w:t>
+      </w:r>
+    </w:p>
+    <w:p>
+      <w:pPr>
+        <w:jc w:val="left"/>
+        <w:rPr>
+          <w:b/>
+          <w:sz w:val="28"/>
+          <w:szCs w:val="28"/>
+        </w:rPr>
+      </w:pPr>
+      <w:r>
+        <w:rPr>
+          <w:sz w:val="28"/>
+          <w:szCs w:val="28"/>
+          <w:lang w:val="nl-NL"/>
+        </w:rPr>
+        <w:t xml:space="preserve">- </w:t>
+      </w:r>
+      <w:r>
+        <w:rPr>
+          <w:sz w:val="28"/>
+          <w:szCs w:val="28"/>
+          <w:lang w:val="nl-NL"/>
+        </w:rPr>
+        <w:t>Khoa ...</w:t>
+      </w:r>
+    </w:p>
+    <w:p>
+      <w:pPr>
+        <w:jc w:val="center"/>
+        <w:rPr>
+          <w:b/>
+          <w:sz w:val="28"/>
+          <w:szCs w:val="28"/>
+        </w:rPr>
+      </w:pPr>
     </w:p>
     <w:sectPr>
       <w:pgSz w:w="12240" w:h="15840"/>
-      <w:pgMar w:top="1440" w:right="1440" w:bottom="1440" w:left="1440" w:header="720" w:footer="720" w:gutter="0"/>
+      <w:pgMar w:top="1985" w:right="1134" w:bottom="1701" w:left="1985" w:header="720" w:footer="720" w:gutter="0"/>
       <w:cols w:space="720"/>
       <w:docGrid w:linePitch="360"/>
     </w:sectPr>
   </w:body>
 </w:document>
+</file>
+
+<file path=word/numbering.xml><?xml version="1.0" encoding="utf-8"?>
+<w:numbering xmlns:wpc="http://schemas.microsoft.com/office/word/2010/wordprocessingCanvas" xmlns:mc="http://schemas.openxmlformats.org/markup-compatibility/2006" xmlns:o="urn:schemas-microsoft-com:office:office" xmlns:r="http://schemas.openxmlformats.org/officeDocument/2006/relationships" xmlns:m="http://schemas.openxmlformats.org/officeDocument/2006/math" xmlns:v="urn:schemas-microsoft-com:vml" xmlns:wp14="http://schemas.microsoft.com/office/word/2010/wordprocessingDrawing" xmlns:wp="http://schemas.openxmlformats.org/drawingml/2006/wordprocessingDrawing" xmlns:w10="urn:schemas-microsoft-com:office:word" xmlns:w="http://schemas.openxmlformats.org/wordprocessingml/2006/main" xmlns:w14="http://schemas.microsoft.com/office/word/2010/wordml" xmlns:wpg="http://schemas.microsoft.com/office/word/2010/wordprocessingGroup" xmlns:wpi="http://schemas.microsoft.com/office/word/2010/wordprocessingInk" xmlns:wne="http://schemas.microsoft.com/office/word/2006/wordml" xmlns:wps="http://schemas.microsoft.com/office/word/2010/wordprocessingShape" mc:Ignorable="w14 wp14">
+  <w:abstractNum w:abstractNumId="0">
+    <w:nsid w:val="0E2E38E1"/>
+    <w:multiLevelType w:val="hybridMultilevel"/>
+    <w:tmpl w:val="9956F2AA"/>
+    <w:lvl w:ilvl="0" w:tplc="C332FADC">
+      <w:start w:val="1"/>
+      <w:numFmt w:val="bullet"/>
+      <w:lvlText w:val="-"/>
+      <w:lvlJc w:val="left"/>
+      <w:pPr>
+        <w:tabs>
+          <w:tab w:val="num" w:pos="720"/>
+        </w:tabs>
+        <w:ind w:left="720" w:hanging="360"/>
+      </w:pPr>
+      <w:rPr>
+        <w:rFonts w:ascii="Tahoma" w:hAnsi="Tahoma" w:hint="default"/>
+      </w:rPr>
+    </w:lvl>
+    <w:lvl w:ilvl="1" w:tplc="04090003" w:tentative="1">
+      <w:start w:val="1"/>
+      <w:numFmt w:val="bullet"/>
+      <w:lvlText w:val="o"/>
+      <w:lvlJc w:val="left"/>
+      <w:pPr>
+        <w:tabs>
+          <w:tab w:val="num" w:pos="1440"/>
+        </w:tabs>
+        <w:ind w:left="1440" w:hanging="360"/>
+      </w:pPr>
+      <w:rPr>
+        <w:rFonts w:ascii="Courier New" w:hAnsi="Courier New" w:cs="Courier New" w:hint="default"/>
+      </w:rPr>
+    </w:lvl>
+    <w:lvl w:ilvl="2" w:tplc="04090005" w:tentative="1">
+      <w:start w:val="1"/>
+      <w:numFmt w:val="bullet"/>
+      <w:lvlText w:val=""/>
+      <w:lvlJc w:val="left"/>
+      <w:pPr>
+        <w:tabs>
+          <w:tab w:val="num" w:pos="2160"/>
+        </w:tabs>
+        <w:ind w:left="2160" w:hanging="360"/>
+      </w:pPr>
+      <w:rPr>
+        <w:rFonts w:ascii="Wingdings" w:hAnsi="Wingdings" w:hint="default"/>
+      </w:rPr>
+    </w:lvl>
+    <w:lvl w:ilvl="3" w:tplc="04090001" w:tentative="1">
+      <w:start w:val="1"/>
+      <w:numFmt w:val="bullet"/>
+      <w:lvlText w:val=""/>
+      <w:lvlJc w:val="left"/>
+      <w:pPr>
+        <w:tabs>
+          <w:tab w:val="num" w:pos="2880"/>
+        </w:tabs>
+        <w:ind w:left="2880" w:hanging="360"/>
+      </w:pPr>
+      <w:rPr>
+        <w:rFonts w:ascii="Symbol" w:hAnsi="Symbol" w:hint="default"/>
+      </w:rPr>
+    </w:lvl>
+    <w:lvl w:ilvl="4" w:tplc="04090003" w:tentative="1">
+      <w:start w:val="1"/>
+      <w:numFmt w:val="bullet"/>
+      <w:lvlText w:val="o"/>
+      <w:lvlJc w:val="left"/>
+      <w:pPr>
+        <w:tabs>
+          <w:tab w:val="num" w:pos="3600"/>
+        </w:tabs>
+        <w:ind w:left="3600" w:hanging="360"/>
+      </w:pPr>
+      <w:rPr>
+        <w:rFonts w:ascii="Courier New" w:hAnsi="Courier New" w:cs="Courier New" w:hint="default"/>
+      </w:rPr>
+    </w:lvl>
+    <w:lvl w:ilvl="5" w:tplc="04090005" w:tentative="1">
+      <w:start w:val="1"/>
+      <w:numFmt w:val="bullet"/>
+      <w:lvlText w:val=""/>
+      <w:lvlJc w:val="left"/>
+      <w:pPr>
+        <w:tabs>
+          <w:tab w:val="num" w:pos="4320"/>
+        </w:tabs>
+        <w:ind w:left="4320" w:hanging="360"/>
+      </w:pPr>
+      <w:rPr>
+        <w:rFonts w:ascii="Wingdings" w:hAnsi="Wingdings" w:hint="default"/>
+      </w:rPr>
+    </w:lvl>
+    <w:lvl w:ilvl="6" w:tplc="04090001" w:tentative="1">
+      <w:start w:val="1"/>
+      <w:numFmt w:val="bullet"/>
+      <w:lvlText w:val=""/>
+      <w:lvlJc w:val="left"/>
+      <w:pPr>
+        <w:tabs>
+          <w:tab w:val="num" w:pos="5040"/>
+        </w:tabs>
+        <w:ind w:left="5040" w:hanging="360"/>
+      </w:pPr>
+      <w:rPr>
+        <w:rFonts w:ascii="Symbol" w:hAnsi="Symbol" w:hint="default"/>
+      </w:rPr>
+    </w:lvl>
+    <w:lvl w:ilvl="7" w:tplc="04090003" w:tentative="1">
+      <w:start w:val="1"/>
+      <w:numFmt w:val="bullet"/>
+      <w:lvlText w:val="o"/>
+      <w:lvlJc w:val="left"/>
+      <w:pPr>
+        <w:tabs>
+          <w:tab w:val="num" w:pos="5760"/>
+        </w:tabs>
+        <w:ind w:left="5760" w:hanging="360"/>
+      </w:pPr>
+      <w:rPr>
+        <w:rFonts w:ascii="Courier New" w:hAnsi="Courier New" w:cs="Courier New" w:hint="default"/>
+      </w:rPr>
+    </w:lvl>
+    <w:lvl w:ilvl="8" w:tplc="04090005" w:tentative="1">
+      <w:start w:val="1"/>
+      <w:numFmt w:val="bullet"/>
+      <w:lvlText w:val=""/>
+      <w:lvlJc w:val="left"/>
+      <w:pPr>
+        <w:tabs>
+          <w:tab w:val="num" w:pos="6480"/>
+        </w:tabs>
+        <w:ind w:left="6480" w:hanging="360"/>
+      </w:pPr>
+      <w:rPr>
+        <w:rFonts w:ascii="Wingdings" w:hAnsi="Wingdings" w:hint="default"/>
+      </w:rPr>
+    </w:lvl>
+  </w:abstractNum>
+  <w:num w:numId="1">
+    <w:abstractNumId w:val="0"/>
+  </w:num>
+</w:numbering>
 </file>
 
 <file path=word/styles.xml><?xml version="1.0" encoding="utf-8"?>
@@ -313,6 +1270,73 @@
     <w:semiHidden/>
     <w:unhideWhenUsed/>
   </w:style>
+  <w:style w:type="table" w:styleId="TableGrid">
+    <w:name w:val="Table Grid"/>
+    <w:basedOn w:val="TableNormal"/>
+    <w:uiPriority w:val="59"/>
+    <w:rsid w:val="00150F86"/>
+    <w:pPr>
+      <w:spacing w:after="0" w:line="240" w:lineRule="auto"/>
+    </w:pPr>
+    <w:tblPr>
+      <w:tblInd w:w="0" w:type="dxa"/>
+      <w:tblBorders>
+        <w:top w:val="single" w:sz="4" w:space="0" w:color="auto"/>
+        <w:left w:val="single" w:sz="4" w:space="0" w:color="auto"/>
+        <w:bottom w:val="single" w:sz="4" w:space="0" w:color="auto"/>
+        <w:right w:val="single" w:sz="4" w:space="0" w:color="auto"/>
+        <w:insideH w:val="single" w:sz="4" w:space="0" w:color="auto"/>
+        <w:insideV w:val="single" w:sz="4" w:space="0" w:color="auto"/>
+      </w:tblBorders>
+      <w:tblCellMar>
+        <w:top w:w="0" w:type="dxa"/>
+        <w:left w:w="108" w:type="dxa"/>
+        <w:bottom w:w="0" w:type="dxa"/>
+        <w:right w:w="108" w:type="dxa"/>
+      </w:tblCellMar>
+    </w:tblPr>
+  </w:style>
+  <w:style w:type="paragraph" w:styleId="BalloonText">
+    <w:name w:val="Balloon Text"/>
+    <w:basedOn w:val="Normal"/>
+    <w:link w:val="BalloonTextChar"/>
+    <w:uiPriority w:val="99"/>
+    <w:semiHidden/>
+    <w:unhideWhenUsed/>
+    <w:rsid w:val="002469F9"/>
+    <w:pPr>
+      <w:spacing w:after="0" w:line="240" w:lineRule="auto"/>
+    </w:pPr>
+    <w:rPr>
+      <w:rFonts w:ascii="Tahoma" w:hAnsi="Tahoma" w:cs="Tahoma"/>
+      <w:sz w:val="16"/>
+      <w:szCs w:val="16"/>
+    </w:rPr>
+  </w:style>
+  <w:style w:type="character" w:customStyle="1" w:styleId="BalloonTextChar">
+    <w:name w:val="Balloon Text Char"/>
+    <w:basedOn w:val="DefaultParagraphFont"/>
+    <w:link w:val="BalloonText"/>
+    <w:uiPriority w:val="99"/>
+    <w:semiHidden/>
+    <w:rsid w:val="002469F9"/>
+    <w:rPr>
+      <w:rFonts w:ascii="Tahoma" w:hAnsi="Tahoma" w:cs="Tahoma"/>
+      <w:sz w:val="16"/>
+      <w:szCs w:val="16"/>
+    </w:rPr>
+  </w:style>
+  <w:style w:type="paragraph" w:styleId="ListParagraph">
+    <w:name w:val="List Paragraph"/>
+    <w:basedOn w:val="Normal"/>
+    <w:uiPriority w:val="34"/>
+    <w:qFormat/>
+    <w:rsid w:val="002469F9"/>
+    <w:pPr>
+      <w:ind w:left="720"/>
+      <w:contextualSpacing/>
+    </w:pPr>
+  </w:style>
 </w:styles>
 </file>
 
@@ -510,6 +1534,73 @@
     <w:uiPriority w:val="99"/>
     <w:semiHidden/>
     <w:unhideWhenUsed/>
+  </w:style>
+  <w:style w:type="table" w:styleId="TableGrid">
+    <w:name w:val="Table Grid"/>
+    <w:basedOn w:val="TableNormal"/>
+    <w:uiPriority w:val="59"/>
+    <w:rsid w:val="00150F86"/>
+    <w:pPr>
+      <w:spacing w:after="0" w:line="240" w:lineRule="auto"/>
+    </w:pPr>
+    <w:tblPr>
+      <w:tblInd w:w="0" w:type="dxa"/>
+      <w:tblBorders>
+        <w:top w:val="single" w:sz="4" w:space="0" w:color="auto"/>
+        <w:left w:val="single" w:sz="4" w:space="0" w:color="auto"/>
+        <w:bottom w:val="single" w:sz="4" w:space="0" w:color="auto"/>
+        <w:right w:val="single" w:sz="4" w:space="0" w:color="auto"/>
+        <w:insideH w:val="single" w:sz="4" w:space="0" w:color="auto"/>
+        <w:insideV w:val="single" w:sz="4" w:space="0" w:color="auto"/>
+      </w:tblBorders>
+      <w:tblCellMar>
+        <w:top w:w="0" w:type="dxa"/>
+        <w:left w:w="108" w:type="dxa"/>
+        <w:bottom w:w="0" w:type="dxa"/>
+        <w:right w:w="108" w:type="dxa"/>
+      </w:tblCellMar>
+    </w:tblPr>
+  </w:style>
+  <w:style w:type="paragraph" w:styleId="BalloonText">
+    <w:name w:val="Balloon Text"/>
+    <w:basedOn w:val="Normal"/>
+    <w:link w:val="BalloonTextChar"/>
+    <w:uiPriority w:val="99"/>
+    <w:semiHidden/>
+    <w:unhideWhenUsed/>
+    <w:rsid w:val="002469F9"/>
+    <w:pPr>
+      <w:spacing w:after="0" w:line="240" w:lineRule="auto"/>
+    </w:pPr>
+    <w:rPr>
+      <w:rFonts w:ascii="Tahoma" w:hAnsi="Tahoma" w:cs="Tahoma"/>
+      <w:sz w:val="16"/>
+      <w:szCs w:val="16"/>
+    </w:rPr>
+  </w:style>
+  <w:style w:type="character" w:customStyle="1" w:styleId="BalloonTextChar">
+    <w:name w:val="Balloon Text Char"/>
+    <w:basedOn w:val="DefaultParagraphFont"/>
+    <w:link w:val="BalloonText"/>
+    <w:uiPriority w:val="99"/>
+    <w:semiHidden/>
+    <w:rsid w:val="002469F9"/>
+    <w:rPr>
+      <w:rFonts w:ascii="Tahoma" w:hAnsi="Tahoma" w:cs="Tahoma"/>
+      <w:sz w:val="16"/>
+      <w:szCs w:val="16"/>
+    </w:rPr>
+  </w:style>
+  <w:style w:type="paragraph" w:styleId="ListParagraph">
+    <w:name w:val="List Paragraph"/>
+    <w:basedOn w:val="Normal"/>
+    <w:uiPriority w:val="34"/>
+    <w:qFormat/>
+    <w:rsid w:val="002469F9"/>
+    <w:pPr>
+      <w:ind w:left="720"/>
+      <w:contextualSpacing/>
+    </w:pPr>
   </w:style>
 </w:styles>
 </file>

</xml_diff>

<commit_message>
Update 25/7/2018 17h30 PM
</commit_message>
<xml_diff>
--- a/trangbia.docx
+++ b/trangbia.docx
@@ -764,7 +764,6 @@
                 <w:szCs w:val="32"/>
               </w:rPr>
             </w:pPr>
-            <w:bookmarkStart w:id="0" w:name="_GoBack"/>
             <w:r>
               <w:rPr>
                 <w:rFonts w:cs="Times New Roman"/>
@@ -773,8 +772,9 @@
                 <w:szCs w:val="32"/>
                 <w:highlight w:val="white"/>
               </w:rPr>
-              <w:t>60</w:t>
+              <w:t>8</w:t>
             </w:r>
+            <w:bookmarkStart w:id="0" w:name="_GoBack"/>
             <w:bookmarkEnd w:id="0"/>
             <w:r>
               <w:rPr>

</xml_diff>